<commit_message>
added xml writer to replace file writer
</commit_message>
<xml_diff>
--- a/ProjectSpecs.docx
+++ b/ProjectSpecs.docx
@@ -23,15 +23,85 @@
           <w:tab w:val="left" w:pos="14656"/>
         </w:tabs>
         <w:spacing w:after="0" w:line="240" w:lineRule="auto"/>
-        <w:rPr>
-          <w:rFonts w:ascii="Courier New" w:eastAsia="Times New Roman" w:hAnsi="Courier New" w:cs="Courier New"/>
-          <w:sz w:val="20"/>
-          <w:szCs w:val="20"/>
-        </w:rPr>
-      </w:pPr>
-      <w:r>
-        <w:rPr>
-          <w:rFonts w:ascii="Courier New" w:eastAsia="Times New Roman" w:hAnsi="Courier New" w:cs="Courier New"/>
+        <w:jc w:val="center"/>
+        <w:rPr>
+          <w:rFonts w:ascii="Courier New" w:eastAsia="Times New Roman" w:hAnsi="Courier New" w:cs="Courier New"/>
+          <w:b/>
+          <w:sz w:val="20"/>
+          <w:szCs w:val="20"/>
+        </w:rPr>
+      </w:pPr>
+      <w:r>
+        <w:rPr>
+          <w:rFonts w:ascii="Courier New" w:eastAsia="Times New Roman" w:hAnsi="Courier New" w:cs="Courier New"/>
+          <w:b/>
+          <w:sz w:val="20"/>
+          <w:szCs w:val="20"/>
+        </w:rPr>
+        <w:t>Project Specs</w:t>
+      </w:r>
+    </w:p>
+    <w:p>
+      <w:pPr>
+        <w:tabs>
+          <w:tab w:val="left" w:pos="916"/>
+          <w:tab w:val="left" w:pos="1832"/>
+          <w:tab w:val="left" w:pos="2748"/>
+          <w:tab w:val="left" w:pos="3664"/>
+          <w:tab w:val="left" w:pos="4580"/>
+          <w:tab w:val="left" w:pos="5496"/>
+          <w:tab w:val="left" w:pos="6412"/>
+          <w:tab w:val="left" w:pos="7328"/>
+          <w:tab w:val="left" w:pos="8244"/>
+          <w:tab w:val="left" w:pos="9160"/>
+          <w:tab w:val="left" w:pos="10076"/>
+          <w:tab w:val="left" w:pos="10992"/>
+          <w:tab w:val="left" w:pos="11908"/>
+          <w:tab w:val="left" w:pos="12824"/>
+          <w:tab w:val="left" w:pos="13740"/>
+          <w:tab w:val="left" w:pos="14656"/>
+        </w:tabs>
+        <w:spacing w:after="0" w:line="240" w:lineRule="auto"/>
+        <w:rPr>
+          <w:rFonts w:ascii="Courier New" w:eastAsia="Times New Roman" w:hAnsi="Courier New" w:cs="Courier New"/>
+          <w:b/>
+          <w:sz w:val="20"/>
+          <w:szCs w:val="20"/>
+        </w:rPr>
+      </w:pPr>
+    </w:p>
+    <w:p>
+      <w:pPr>
+        <w:tabs>
+          <w:tab w:val="left" w:pos="916"/>
+          <w:tab w:val="left" w:pos="1832"/>
+          <w:tab w:val="left" w:pos="2748"/>
+          <w:tab w:val="left" w:pos="3664"/>
+          <w:tab w:val="left" w:pos="4580"/>
+          <w:tab w:val="left" w:pos="5496"/>
+          <w:tab w:val="left" w:pos="6412"/>
+          <w:tab w:val="left" w:pos="7328"/>
+          <w:tab w:val="left" w:pos="8244"/>
+          <w:tab w:val="left" w:pos="9160"/>
+          <w:tab w:val="left" w:pos="10076"/>
+          <w:tab w:val="left" w:pos="10992"/>
+          <w:tab w:val="left" w:pos="11908"/>
+          <w:tab w:val="left" w:pos="12824"/>
+          <w:tab w:val="left" w:pos="13740"/>
+          <w:tab w:val="left" w:pos="14656"/>
+        </w:tabs>
+        <w:spacing w:after="0" w:line="240" w:lineRule="auto"/>
+        <w:rPr>
+          <w:rFonts w:ascii="Courier New" w:eastAsia="Times New Roman" w:hAnsi="Courier New" w:cs="Courier New"/>
+          <w:b/>
+          <w:sz w:val="20"/>
+          <w:szCs w:val="20"/>
+        </w:rPr>
+      </w:pPr>
+      <w:r>
+        <w:rPr>
+          <w:rFonts w:ascii="Courier New" w:eastAsia="Times New Roman" w:hAnsi="Courier New" w:cs="Courier New"/>
+          <w:b/>
           <w:sz w:val="20"/>
           <w:szCs w:val="20"/>
         </w:rPr>
@@ -61,41 +131,44 @@
         <w:spacing w:after="0" w:line="240" w:lineRule="auto"/>
         <w:rPr>
           <w:rFonts w:ascii="Courier New" w:eastAsia="Times New Roman" w:hAnsi="Courier New" w:cs="Courier New"/>
-          <w:sz w:val="20"/>
-          <w:szCs w:val="20"/>
-        </w:rPr>
-      </w:pPr>
-    </w:p>
-    <w:p>
-      <w:pPr>
-        <w:tabs>
-          <w:tab w:val="left" w:pos="916"/>
-          <w:tab w:val="left" w:pos="1832"/>
-          <w:tab w:val="left" w:pos="2748"/>
-          <w:tab w:val="left" w:pos="3664"/>
-          <w:tab w:val="left" w:pos="4580"/>
-          <w:tab w:val="left" w:pos="5496"/>
-          <w:tab w:val="left" w:pos="6412"/>
-          <w:tab w:val="left" w:pos="7328"/>
-          <w:tab w:val="left" w:pos="8244"/>
-          <w:tab w:val="left" w:pos="9160"/>
-          <w:tab w:val="left" w:pos="10076"/>
-          <w:tab w:val="left" w:pos="10992"/>
-          <w:tab w:val="left" w:pos="11908"/>
-          <w:tab w:val="left" w:pos="12824"/>
-          <w:tab w:val="left" w:pos="13740"/>
-          <w:tab w:val="left" w:pos="14656"/>
-        </w:tabs>
-        <w:spacing w:after="0" w:line="240" w:lineRule="auto"/>
-        <w:rPr>
-          <w:rFonts w:ascii="Courier New" w:eastAsia="Times New Roman" w:hAnsi="Courier New" w:cs="Courier New"/>
-          <w:sz w:val="20"/>
-          <w:szCs w:val="20"/>
-        </w:rPr>
-      </w:pPr>
-      <w:r>
-        <w:rPr>
-          <w:rFonts w:ascii="Courier New" w:eastAsia="Times New Roman" w:hAnsi="Courier New" w:cs="Courier New"/>
+          <w:b/>
+          <w:sz w:val="20"/>
+          <w:szCs w:val="20"/>
+        </w:rPr>
+      </w:pPr>
+    </w:p>
+    <w:p>
+      <w:pPr>
+        <w:tabs>
+          <w:tab w:val="left" w:pos="916"/>
+          <w:tab w:val="left" w:pos="1832"/>
+          <w:tab w:val="left" w:pos="2748"/>
+          <w:tab w:val="left" w:pos="3664"/>
+          <w:tab w:val="left" w:pos="4580"/>
+          <w:tab w:val="left" w:pos="5496"/>
+          <w:tab w:val="left" w:pos="6412"/>
+          <w:tab w:val="left" w:pos="7328"/>
+          <w:tab w:val="left" w:pos="8244"/>
+          <w:tab w:val="left" w:pos="9160"/>
+          <w:tab w:val="left" w:pos="10076"/>
+          <w:tab w:val="left" w:pos="10992"/>
+          <w:tab w:val="left" w:pos="11908"/>
+          <w:tab w:val="left" w:pos="12824"/>
+          <w:tab w:val="left" w:pos="13740"/>
+          <w:tab w:val="left" w:pos="14656"/>
+        </w:tabs>
+        <w:spacing w:after="0" w:line="240" w:lineRule="auto"/>
+        <w:rPr>
+          <w:rFonts w:ascii="Courier New" w:eastAsia="Times New Roman" w:hAnsi="Courier New" w:cs="Courier New"/>
+          <w:b/>
+          <w:sz w:val="20"/>
+          <w:szCs w:val="20"/>
+        </w:rPr>
+      </w:pPr>
+      <w:r>
+        <w:rPr>
+          <w:rFonts w:ascii="Courier New" w:eastAsia="Times New Roman" w:hAnsi="Courier New" w:cs="Courier New"/>
+          <w:b/>
           <w:sz w:val="20"/>
           <w:szCs w:val="20"/>
         </w:rPr>
@@ -125,17 +198,27 @@
         <w:spacing w:after="0" w:line="240" w:lineRule="auto"/>
         <w:rPr>
           <w:rFonts w:ascii="Courier New" w:eastAsia="Times New Roman" w:hAnsi="Courier New" w:cs="Courier New"/>
-          <w:sz w:val="20"/>
-          <w:szCs w:val="20"/>
-        </w:rPr>
-      </w:pPr>
-      <w:r>
-        <w:rPr>
-          <w:rFonts w:ascii="Courier New" w:eastAsia="Times New Roman" w:hAnsi="Courier New" w:cs="Courier New"/>
+          <w:color w:val="00B050"/>
+          <w:sz w:val="20"/>
+          <w:szCs w:val="20"/>
+        </w:rPr>
+      </w:pPr>
+      <w:r>
+        <w:rPr>
+          <w:rFonts w:ascii="Courier New" w:eastAsia="Times New Roman" w:hAnsi="Courier New" w:cs="Courier New"/>
+          <w:b/>
           <w:sz w:val="20"/>
           <w:szCs w:val="20"/>
         </w:rPr>
         <w:tab/>
+      </w:r>
+      <w:r>
+        <w:rPr>
+          <w:rFonts w:ascii="Courier New" w:eastAsia="Times New Roman" w:hAnsi="Courier New" w:cs="Courier New"/>
+          <w:color w:val="00B050"/>
+          <w:sz w:val="20"/>
+          <w:szCs w:val="20"/>
+        </w:rPr>
         <w:t>Console Application</w:t>
       </w:r>
     </w:p>
@@ -162,13 +245,15 @@
         <w:spacing w:after="0" w:line="240" w:lineRule="auto"/>
         <w:rPr>
           <w:rFonts w:ascii="Courier New" w:eastAsia="Times New Roman" w:hAnsi="Courier New" w:cs="Courier New"/>
-          <w:sz w:val="20"/>
-          <w:szCs w:val="20"/>
-        </w:rPr>
-      </w:pPr>
-      <w:r>
-        <w:rPr>
-          <w:rFonts w:ascii="Courier New" w:eastAsia="Times New Roman" w:hAnsi="Courier New" w:cs="Courier New"/>
+          <w:color w:val="00B050"/>
+          <w:sz w:val="20"/>
+          <w:szCs w:val="20"/>
+        </w:rPr>
+      </w:pPr>
+      <w:r>
+        <w:rPr>
+          <w:rFonts w:ascii="Courier New" w:eastAsia="Times New Roman" w:hAnsi="Courier New" w:cs="Courier New"/>
+          <w:color w:val="00B050"/>
           <w:sz w:val="20"/>
           <w:szCs w:val="20"/>
         </w:rPr>
@@ -199,13 +284,15 @@
         <w:spacing w:after="0" w:line="240" w:lineRule="auto"/>
         <w:rPr>
           <w:rFonts w:ascii="Courier New" w:eastAsia="Times New Roman" w:hAnsi="Courier New" w:cs="Courier New"/>
-          <w:sz w:val="20"/>
-          <w:szCs w:val="20"/>
-        </w:rPr>
-      </w:pPr>
-      <w:r>
-        <w:rPr>
-          <w:rFonts w:ascii="Courier New" w:eastAsia="Times New Roman" w:hAnsi="Courier New" w:cs="Courier New"/>
+          <w:b/>
+          <w:sz w:val="20"/>
+          <w:szCs w:val="20"/>
+        </w:rPr>
+      </w:pPr>
+      <w:r>
+        <w:rPr>
+          <w:rFonts w:ascii="Courier New" w:eastAsia="Times New Roman" w:hAnsi="Courier New" w:cs="Courier New"/>
+          <w:b/>
           <w:sz w:val="20"/>
           <w:szCs w:val="20"/>
         </w:rPr>
@@ -236,13 +323,15 @@
         <w:spacing w:after="0" w:line="240" w:lineRule="auto"/>
         <w:rPr>
           <w:rFonts w:ascii="Courier New" w:eastAsia="Times New Roman" w:hAnsi="Courier New" w:cs="Courier New"/>
-          <w:sz w:val="20"/>
-          <w:szCs w:val="20"/>
-        </w:rPr>
-      </w:pPr>
-      <w:r>
-        <w:rPr>
-          <w:rFonts w:ascii="Courier New" w:eastAsia="Times New Roman" w:hAnsi="Courier New" w:cs="Courier New"/>
+          <w:b/>
+          <w:sz w:val="20"/>
+          <w:szCs w:val="20"/>
+        </w:rPr>
+      </w:pPr>
+      <w:r>
+        <w:rPr>
+          <w:rFonts w:ascii="Courier New" w:eastAsia="Times New Roman" w:hAnsi="Courier New" w:cs="Courier New"/>
+          <w:b/>
           <w:sz w:val="20"/>
           <w:szCs w:val="20"/>
         </w:rPr>
@@ -273,13 +362,15 @@
         <w:spacing w:after="0" w:line="240" w:lineRule="auto"/>
         <w:rPr>
           <w:rFonts w:ascii="Courier New" w:eastAsia="Times New Roman" w:hAnsi="Courier New" w:cs="Courier New"/>
-          <w:sz w:val="20"/>
-          <w:szCs w:val="20"/>
-        </w:rPr>
-      </w:pPr>
-      <w:r>
-        <w:rPr>
-          <w:rFonts w:ascii="Courier New" w:eastAsia="Times New Roman" w:hAnsi="Courier New" w:cs="Courier New"/>
+          <w:b/>
+          <w:sz w:val="20"/>
+          <w:szCs w:val="20"/>
+        </w:rPr>
+      </w:pPr>
+      <w:r>
+        <w:rPr>
+          <w:rFonts w:ascii="Courier New" w:eastAsia="Times New Roman" w:hAnsi="Courier New" w:cs="Courier New"/>
+          <w:b/>
           <w:sz w:val="20"/>
           <w:szCs w:val="20"/>
         </w:rPr>
@@ -310,13 +401,15 @@
         <w:spacing w:after="0" w:line="240" w:lineRule="auto"/>
         <w:rPr>
           <w:rFonts w:ascii="Courier New" w:eastAsia="Times New Roman" w:hAnsi="Courier New" w:cs="Courier New"/>
-          <w:sz w:val="20"/>
-          <w:szCs w:val="20"/>
-        </w:rPr>
-      </w:pPr>
-      <w:r>
-        <w:rPr>
-          <w:rFonts w:ascii="Courier New" w:eastAsia="Times New Roman" w:hAnsi="Courier New" w:cs="Courier New"/>
+          <w:b/>
+          <w:sz w:val="20"/>
+          <w:szCs w:val="20"/>
+        </w:rPr>
+      </w:pPr>
+      <w:r>
+        <w:rPr>
+          <w:rFonts w:ascii="Courier New" w:eastAsia="Times New Roman" w:hAnsi="Courier New" w:cs="Courier New"/>
+          <w:b/>
           <w:sz w:val="20"/>
           <w:szCs w:val="20"/>
         </w:rPr>
@@ -347,13 +440,15 @@
         <w:spacing w:after="0" w:line="240" w:lineRule="auto"/>
         <w:rPr>
           <w:rFonts w:ascii="Courier New" w:eastAsia="Times New Roman" w:hAnsi="Courier New" w:cs="Courier New"/>
-          <w:sz w:val="20"/>
-          <w:szCs w:val="20"/>
-        </w:rPr>
-      </w:pPr>
-      <w:r>
-        <w:rPr>
-          <w:rFonts w:ascii="Courier New" w:eastAsia="Times New Roman" w:hAnsi="Courier New" w:cs="Courier New"/>
+          <w:b/>
+          <w:sz w:val="20"/>
+          <w:szCs w:val="20"/>
+        </w:rPr>
+      </w:pPr>
+      <w:r>
+        <w:rPr>
+          <w:rFonts w:ascii="Courier New" w:eastAsia="Times New Roman" w:hAnsi="Courier New" w:cs="Courier New"/>
+          <w:b/>
           <w:sz w:val="20"/>
           <w:szCs w:val="20"/>
         </w:rPr>
@@ -384,13 +479,15 @@
         <w:spacing w:after="0" w:line="240" w:lineRule="auto"/>
         <w:rPr>
           <w:rFonts w:ascii="Courier New" w:eastAsia="Times New Roman" w:hAnsi="Courier New" w:cs="Courier New"/>
-          <w:sz w:val="20"/>
-          <w:szCs w:val="20"/>
-        </w:rPr>
-      </w:pPr>
-      <w:r>
-        <w:rPr>
-          <w:rFonts w:ascii="Courier New" w:eastAsia="Times New Roman" w:hAnsi="Courier New" w:cs="Courier New"/>
+          <w:b/>
+          <w:sz w:val="20"/>
+          <w:szCs w:val="20"/>
+        </w:rPr>
+      </w:pPr>
+      <w:r>
+        <w:rPr>
+          <w:rFonts w:ascii="Courier New" w:eastAsia="Times New Roman" w:hAnsi="Courier New" w:cs="Courier New"/>
+          <w:b/>
           <w:sz w:val="20"/>
           <w:szCs w:val="20"/>
         </w:rPr>
@@ -421,13 +518,15 @@
         <w:spacing w:after="0" w:line="240" w:lineRule="auto"/>
         <w:rPr>
           <w:rFonts w:ascii="Courier New" w:eastAsia="Times New Roman" w:hAnsi="Courier New" w:cs="Courier New"/>
-          <w:sz w:val="20"/>
-          <w:szCs w:val="20"/>
-        </w:rPr>
-      </w:pPr>
-      <w:r>
-        <w:rPr>
-          <w:rFonts w:ascii="Courier New" w:eastAsia="Times New Roman" w:hAnsi="Courier New" w:cs="Courier New"/>
+          <w:b/>
+          <w:sz w:val="20"/>
+          <w:szCs w:val="20"/>
+        </w:rPr>
+      </w:pPr>
+      <w:r>
+        <w:rPr>
+          <w:rFonts w:ascii="Courier New" w:eastAsia="Times New Roman" w:hAnsi="Courier New" w:cs="Courier New"/>
+          <w:b/>
           <w:sz w:val="20"/>
           <w:szCs w:val="20"/>
         </w:rPr>
@@ -458,13 +557,15 @@
         <w:spacing w:after="0" w:line="240" w:lineRule="auto"/>
         <w:rPr>
           <w:rFonts w:ascii="Courier New" w:eastAsia="Times New Roman" w:hAnsi="Courier New" w:cs="Courier New"/>
-          <w:sz w:val="20"/>
-          <w:szCs w:val="20"/>
-        </w:rPr>
-      </w:pPr>
-      <w:r>
-        <w:rPr>
-          <w:rFonts w:ascii="Courier New" w:eastAsia="Times New Roman" w:hAnsi="Courier New" w:cs="Courier New"/>
+          <w:b/>
+          <w:sz w:val="20"/>
+          <w:szCs w:val="20"/>
+        </w:rPr>
+      </w:pPr>
+      <w:r>
+        <w:rPr>
+          <w:rFonts w:ascii="Courier New" w:eastAsia="Times New Roman" w:hAnsi="Courier New" w:cs="Courier New"/>
+          <w:b/>
           <w:sz w:val="20"/>
           <w:szCs w:val="20"/>
         </w:rPr>
@@ -472,10 +573,44 @@
         <w:t>Persistent data -- if I turn the program off, the animals must still be there. (Hint: this means writing to a file)</w:t>
       </w:r>
     </w:p>
-    <w:p>
+    <w:p/>
+    <w:p>
+      <w:pPr>
+        <w:jc w:val="center"/>
+        <w:rPr>
+          <w:b/>
+        </w:rPr>
+      </w:pPr>
+      <w:r>
+        <w:rPr>
+          <w:b/>
+        </w:rPr>
+        <w:t>Internet References</w:t>
+      </w:r>
+    </w:p>
+    <w:p>
+      <w:r>
+        <w:t>Used the internet to look up how to move a line from one text file to another to accomplish allowing a customer to adopt a pet.</w:t>
+      </w:r>
+    </w:p>
+    <w:p>
+      <w:r>
+        <w:t xml:space="preserve">Referenced old code for a </w:t>
+      </w:r>
+      <w:proofErr w:type="spellStart"/>
+      <w:r>
+        <w:t>TryParse</w:t>
+      </w:r>
+      <w:proofErr w:type="spellEnd"/>
+      <w:r>
+        <w:t xml:space="preserve"> method to catch if the user tries to input something other than a number.</w:t>
+      </w:r>
       <w:bookmarkStart w:id="0" w:name="_GoBack"/>
       <w:bookmarkEnd w:id="0"/>
     </w:p>
+    <w:p/>
+    <w:p/>
+    <w:p/>
     <w:sectPr>
       <w:pgSz w:w="12240" w:h="15840"/>
       <w:pgMar w:top="1440" w:right="1440" w:bottom="1440" w:left="1440" w:header="720" w:footer="720" w:gutter="0"/>

</xml_diff>

<commit_message>
updated filewriter and reader to csv files, cleaned up code
</commit_message>
<xml_diff>
--- a/ProjectSpecs.docx
+++ b/ProjectSpecs.docx
@@ -362,7 +362,6 @@
         <w:spacing w:after="0" w:line="240" w:lineRule="auto"/>
         <w:rPr>
           <w:rFonts w:ascii="Courier New" w:eastAsia="Times New Roman" w:hAnsi="Courier New" w:cs="Courier New"/>
-          <w:b/>
           <w:sz w:val="20"/>
           <w:szCs w:val="20"/>
         </w:rPr>
@@ -375,6 +374,14 @@
           <w:szCs w:val="20"/>
         </w:rPr>
         <w:tab/>
+      </w:r>
+      <w:r>
+        <w:rPr>
+          <w:rFonts w:ascii="Courier New" w:eastAsia="Times New Roman" w:hAnsi="Courier New" w:cs="Courier New"/>
+          <w:color w:val="00B050"/>
+          <w:sz w:val="20"/>
+          <w:szCs w:val="20"/>
+        </w:rPr>
         <w:t>Must be able to track animals in the system</w:t>
       </w:r>
     </w:p>
@@ -401,15 +408,15 @@
         <w:spacing w:after="0" w:line="240" w:lineRule="auto"/>
         <w:rPr>
           <w:rFonts w:ascii="Courier New" w:eastAsia="Times New Roman" w:hAnsi="Courier New" w:cs="Courier New"/>
-          <w:b/>
-          <w:sz w:val="20"/>
-          <w:szCs w:val="20"/>
-        </w:rPr>
-      </w:pPr>
-      <w:r>
-        <w:rPr>
-          <w:rFonts w:ascii="Courier New" w:eastAsia="Times New Roman" w:hAnsi="Courier New" w:cs="Courier New"/>
-          <w:b/>
+          <w:color w:val="00B050"/>
+          <w:sz w:val="20"/>
+          <w:szCs w:val="20"/>
+        </w:rPr>
+      </w:pPr>
+      <w:r>
+        <w:rPr>
+          <w:rFonts w:ascii="Courier New" w:eastAsia="Times New Roman" w:hAnsi="Courier New" w:cs="Courier New"/>
+          <w:color w:val="00B050"/>
           <w:sz w:val="20"/>
           <w:szCs w:val="20"/>
         </w:rPr>
@@ -440,19 +447,26 @@
         <w:spacing w:after="0" w:line="240" w:lineRule="auto"/>
         <w:rPr>
           <w:rFonts w:ascii="Courier New" w:eastAsia="Times New Roman" w:hAnsi="Courier New" w:cs="Courier New"/>
-          <w:b/>
-          <w:sz w:val="20"/>
-          <w:szCs w:val="20"/>
-        </w:rPr>
-      </w:pPr>
-      <w:r>
-        <w:rPr>
-          <w:rFonts w:ascii="Courier New" w:eastAsia="Times New Roman" w:hAnsi="Courier New" w:cs="Courier New"/>
-          <w:b/>
+          <w:color w:val="00B050"/>
+          <w:sz w:val="20"/>
+          <w:szCs w:val="20"/>
+        </w:rPr>
+      </w:pPr>
+      <w:r>
+        <w:rPr>
+          <w:rFonts w:ascii="Courier New" w:eastAsia="Times New Roman" w:hAnsi="Courier New" w:cs="Courier New"/>
           <w:sz w:val="20"/>
           <w:szCs w:val="20"/>
         </w:rPr>
         <w:tab/>
+      </w:r>
+      <w:r>
+        <w:rPr>
+          <w:rFonts w:ascii="Courier New" w:eastAsia="Times New Roman" w:hAnsi="Courier New" w:cs="Courier New"/>
+          <w:color w:val="00B050"/>
+          <w:sz w:val="20"/>
+          <w:szCs w:val="20"/>
+        </w:rPr>
         <w:t>Adopters should have a profile. If an adopter adopts an animal, it should say which animal in the system. That means the same animal must be removed from the system.</w:t>
       </w:r>
     </w:p>
@@ -479,15 +493,16 @@
         <w:spacing w:after="0" w:line="240" w:lineRule="auto"/>
         <w:rPr>
           <w:rFonts w:ascii="Courier New" w:eastAsia="Times New Roman" w:hAnsi="Courier New" w:cs="Courier New"/>
-          <w:b/>
-          <w:sz w:val="20"/>
-          <w:szCs w:val="20"/>
-        </w:rPr>
-      </w:pPr>
-      <w:r>
-        <w:rPr>
-          <w:rFonts w:ascii="Courier New" w:eastAsia="Times New Roman" w:hAnsi="Courier New" w:cs="Courier New"/>
-          <w:b/>
+          <w:color w:val="00B050"/>
+          <w:sz w:val="20"/>
+          <w:szCs w:val="20"/>
+        </w:rPr>
+      </w:pPr>
+      <w:bookmarkStart w:id="0" w:name="_GoBack"/>
+      <w:r>
+        <w:rPr>
+          <w:rFonts w:ascii="Courier New" w:eastAsia="Times New Roman" w:hAnsi="Courier New" w:cs="Courier New"/>
+          <w:color w:val="00B050"/>
           <w:sz w:val="20"/>
           <w:szCs w:val="20"/>
         </w:rPr>
@@ -495,6 +510,7 @@
         <w:t>Keep track of the food the animals need. This means dog will need x amount of dog feed per week, etc. Different animals need different food.</w:t>
       </w:r>
     </w:p>
+    <w:bookmarkEnd w:id="0"/>
     <w:p>
       <w:pPr>
         <w:tabs>
@@ -605,8 +621,6 @@
       <w:r>
         <w:t xml:space="preserve"> method to catch if the user tries to input something other than a number.</w:t>
       </w:r>
-      <w:bookmarkStart w:id="0" w:name="_GoBack"/>
-      <w:bookmarkEnd w:id="0"/>
     </w:p>
     <w:p/>
     <w:p/>

</xml_diff>